<commit_message>
change google voice number
</commit_message>
<xml_diff>
--- a/content/resume.docx
+++ b/content/resume.docx
@@ -1,6 +1,6 @@
 
 <file path=word/document.xml><?xml version="1.0" encoding="utf-8"?>
-<w:document xmlns:wpc="http://schemas.microsoft.com/office/word/2010/wordprocessingCanvas" xmlns:cx="http://schemas.microsoft.com/office/drawing/2014/chartex" xmlns:cx1="http://schemas.microsoft.com/office/drawing/2015/9/8/chartex" xmlns:cx2="http://schemas.microsoft.com/office/drawing/2015/10/21/chartex" xmlns:cx3="http://schemas.microsoft.com/office/drawing/2016/5/9/chartex" xmlns:cx4="http://schemas.microsoft.com/office/drawing/2016/5/10/chartex" xmlns:cx5="http://schemas.microsoft.com/office/drawing/2016/5/11/chartex" xmlns:cx6="http://schemas.microsoft.com/office/drawing/2016/5/12/chartex" xmlns:cx7="http://schemas.microsoft.com/office/drawing/2016/5/13/chartex" xmlns:cx8="http://schemas.microsoft.com/office/drawing/2016/5/14/chartex" xmlns:mc="http://schemas.openxmlformats.org/markup-compatibility/2006" xmlns:aink="http://schemas.microsoft.com/office/drawing/2016/ink" xmlns:am3d="http://schemas.microsoft.com/office/drawing/2017/model3d" xmlns:o="urn:schemas-microsoft-com:office:office" xmlns:r="http://schemas.openxmlformats.org/officeDocument/2006/relationships" xmlns:m="http://schemas.openxmlformats.org/officeDocument/2006/math" xmlns:v="urn:schemas-microsoft-com:vml" xmlns:wp14="http://schemas.microsoft.com/office/word/2010/wordprocessingDrawing" xmlns:wp="http://schemas.openxmlformats.org/drawingml/2006/wordprocessingDrawing" xmlns:w10="urn:schemas-microsoft-com:office:word" xmlns:w="http://schemas.openxmlformats.org/wordprocessingml/2006/main" xmlns:w14="http://schemas.microsoft.com/office/word/2010/wordml" xmlns:w15="http://schemas.microsoft.com/office/word/2012/wordml" xmlns:w16cid="http://schemas.microsoft.com/office/word/2016/wordml/cid" xmlns:w16se="http://schemas.microsoft.com/office/word/2015/wordml/symex" xmlns:wpg="http://schemas.microsoft.com/office/word/2010/wordprocessingGroup" xmlns:wpi="http://schemas.microsoft.com/office/word/2010/wordprocessingInk" xmlns:wne="http://schemas.microsoft.com/office/word/2006/wordml" xmlns:wps="http://schemas.microsoft.com/office/word/2010/wordprocessingShape" mc:Ignorable="w14 w15 w16se w16cid wp14">
+<w:document xmlns:wpc="http://schemas.microsoft.com/office/word/2010/wordprocessingCanvas" xmlns:cx="http://schemas.microsoft.com/office/drawing/2014/chartex" xmlns:cx1="http://schemas.microsoft.com/office/drawing/2015/9/8/chartex" xmlns:cx2="http://schemas.microsoft.com/office/drawing/2015/10/21/chartex" xmlns:cx3="http://schemas.microsoft.com/office/drawing/2016/5/9/chartex" xmlns:cx4="http://schemas.microsoft.com/office/drawing/2016/5/10/chartex" xmlns:cx5="http://schemas.microsoft.com/office/drawing/2016/5/11/chartex" xmlns:cx6="http://schemas.microsoft.com/office/drawing/2016/5/12/chartex" xmlns:cx7="http://schemas.microsoft.com/office/drawing/2016/5/13/chartex" xmlns:cx8="http://schemas.microsoft.com/office/drawing/2016/5/14/chartex" xmlns:mc="http://schemas.openxmlformats.org/markup-compatibility/2006" xmlns:aink="http://schemas.microsoft.com/office/drawing/2016/ink" xmlns:am3d="http://schemas.microsoft.com/office/drawing/2017/model3d" xmlns:o="urn:schemas-microsoft-com:office:office" xmlns:r="http://schemas.openxmlformats.org/officeDocument/2006/relationships" xmlns:m="http://schemas.openxmlformats.org/officeDocument/2006/math" xmlns:v="urn:schemas-microsoft-com:vml" xmlns:wp14="http://schemas.microsoft.com/office/word/2010/wordprocessingDrawing" xmlns:wp="http://schemas.openxmlformats.org/drawingml/2006/wordprocessingDrawing" xmlns:w10="urn:schemas-microsoft-com:office:word" xmlns:w="http://schemas.openxmlformats.org/wordprocessingml/2006/main" xmlns:w14="http://schemas.microsoft.com/office/word/2010/wordml" xmlns:w15="http://schemas.microsoft.com/office/word/2012/wordml" xmlns:w16cex="http://schemas.microsoft.com/office/word/2018/wordml/cex" xmlns:w16cid="http://schemas.microsoft.com/office/word/2016/wordml/cid" xmlns:w16="http://schemas.microsoft.com/office/word/2018/wordml" xmlns:w16se="http://schemas.microsoft.com/office/word/2015/wordml/symex" xmlns:wpg="http://schemas.microsoft.com/office/word/2010/wordprocessingGroup" xmlns:wpi="http://schemas.microsoft.com/office/word/2010/wordprocessingInk" xmlns:wne="http://schemas.microsoft.com/office/word/2006/wordml" xmlns:wps="http://schemas.microsoft.com/office/word/2010/wordprocessingShape" mc:Ignorable="w14 w15 w16se w16cid w16 w16cex wp14">
   <w:body>
     <w:tbl>
       <w:tblPr>
@@ -2402,17 +2402,7 @@
                 <w:sz w:val="21"/>
                 <w:szCs w:val="21"/>
               </w:rPr>
-              <w:t>Supported faculty in basic computer functio</w:t>
-            </w:r>
-            <w:bookmarkStart w:id="0" w:name="_GoBack"/>
-            <w:bookmarkEnd w:id="0"/>
-            <w:r>
-              <w:rPr>
-                <w:rFonts w:ascii="SF Compact Display" w:hAnsi="SF Compact Display"/>
-                <w:sz w:val="21"/>
-                <w:szCs w:val="21"/>
-              </w:rPr>
-              <w:t>ns required to conduct lectures in high-tech classroom environments with state-of-the-art audio/video equipment</w:t>
+              <w:t>Supported faculty in basic computer functions required to conduct lectures in high-tech classroom environments with state-of-the-art audio/video equipment</w:t>
             </w:r>
           </w:p>
         </w:tc>
@@ -2448,7 +2438,7 @@
 </file>
 
 <file path=word/endnotes.xml><?xml version="1.0" encoding="utf-8"?>
-<w:endnotes xmlns:wpc="http://schemas.microsoft.com/office/word/2010/wordprocessingCanvas" xmlns:cx="http://schemas.microsoft.com/office/drawing/2014/chartex" xmlns:cx1="http://schemas.microsoft.com/office/drawing/2015/9/8/chartex" xmlns:cx2="http://schemas.microsoft.com/office/drawing/2015/10/21/chartex" xmlns:cx3="http://schemas.microsoft.com/office/drawing/2016/5/9/chartex" xmlns:cx4="http://schemas.microsoft.com/office/drawing/2016/5/10/chartex" xmlns:cx5="http://schemas.microsoft.com/office/drawing/2016/5/11/chartex" xmlns:cx6="http://schemas.microsoft.com/office/drawing/2016/5/12/chartex" xmlns:cx7="http://schemas.microsoft.com/office/drawing/2016/5/13/chartex" xmlns:cx8="http://schemas.microsoft.com/office/drawing/2016/5/14/chartex" xmlns:mc="http://schemas.openxmlformats.org/markup-compatibility/2006" xmlns:aink="http://schemas.microsoft.com/office/drawing/2016/ink" xmlns:am3d="http://schemas.microsoft.com/office/drawing/2017/model3d" xmlns:o="urn:schemas-microsoft-com:office:office" xmlns:r="http://schemas.openxmlformats.org/officeDocument/2006/relationships" xmlns:m="http://schemas.openxmlformats.org/officeDocument/2006/math" xmlns:v="urn:schemas-microsoft-com:vml" xmlns:wp14="http://schemas.microsoft.com/office/word/2010/wordprocessingDrawing" xmlns:wp="http://schemas.openxmlformats.org/drawingml/2006/wordprocessingDrawing" xmlns:w10="urn:schemas-microsoft-com:office:word" xmlns:w="http://schemas.openxmlformats.org/wordprocessingml/2006/main" xmlns:w14="http://schemas.microsoft.com/office/word/2010/wordml" xmlns:w15="http://schemas.microsoft.com/office/word/2012/wordml" xmlns:w16cid="http://schemas.microsoft.com/office/word/2016/wordml/cid" xmlns:w16se="http://schemas.microsoft.com/office/word/2015/wordml/symex" xmlns:wpg="http://schemas.microsoft.com/office/word/2010/wordprocessingGroup" xmlns:wpi="http://schemas.microsoft.com/office/word/2010/wordprocessingInk" xmlns:wne="http://schemas.microsoft.com/office/word/2006/wordml" xmlns:wps="http://schemas.microsoft.com/office/word/2010/wordprocessingShape" mc:Ignorable="w14 w15 w16se w16cid wp14">
+<w:endnotes xmlns:wpc="http://schemas.microsoft.com/office/word/2010/wordprocessingCanvas" xmlns:cx="http://schemas.microsoft.com/office/drawing/2014/chartex" xmlns:cx1="http://schemas.microsoft.com/office/drawing/2015/9/8/chartex" xmlns:cx2="http://schemas.microsoft.com/office/drawing/2015/10/21/chartex" xmlns:cx3="http://schemas.microsoft.com/office/drawing/2016/5/9/chartex" xmlns:cx4="http://schemas.microsoft.com/office/drawing/2016/5/10/chartex" xmlns:cx5="http://schemas.microsoft.com/office/drawing/2016/5/11/chartex" xmlns:cx6="http://schemas.microsoft.com/office/drawing/2016/5/12/chartex" xmlns:cx7="http://schemas.microsoft.com/office/drawing/2016/5/13/chartex" xmlns:cx8="http://schemas.microsoft.com/office/drawing/2016/5/14/chartex" xmlns:mc="http://schemas.openxmlformats.org/markup-compatibility/2006" xmlns:aink="http://schemas.microsoft.com/office/drawing/2016/ink" xmlns:am3d="http://schemas.microsoft.com/office/drawing/2017/model3d" xmlns:o="urn:schemas-microsoft-com:office:office" xmlns:r="http://schemas.openxmlformats.org/officeDocument/2006/relationships" xmlns:m="http://schemas.openxmlformats.org/officeDocument/2006/math" xmlns:v="urn:schemas-microsoft-com:vml" xmlns:wp14="http://schemas.microsoft.com/office/word/2010/wordprocessingDrawing" xmlns:wp="http://schemas.openxmlformats.org/drawingml/2006/wordprocessingDrawing" xmlns:w10="urn:schemas-microsoft-com:office:word" xmlns:w="http://schemas.openxmlformats.org/wordprocessingml/2006/main" xmlns:w14="http://schemas.microsoft.com/office/word/2010/wordml" xmlns:w15="http://schemas.microsoft.com/office/word/2012/wordml" xmlns:w16cex="http://schemas.microsoft.com/office/word/2018/wordml/cex" xmlns:w16cid="http://schemas.microsoft.com/office/word/2016/wordml/cid" xmlns:w16="http://schemas.microsoft.com/office/word/2018/wordml" xmlns:w16se="http://schemas.microsoft.com/office/word/2015/wordml/symex" xmlns:wpg="http://schemas.microsoft.com/office/word/2010/wordprocessingGroup" xmlns:wpi="http://schemas.microsoft.com/office/word/2010/wordprocessingInk" xmlns:wne="http://schemas.microsoft.com/office/word/2006/wordml" xmlns:wps="http://schemas.microsoft.com/office/word/2010/wordprocessingShape" mc:Ignorable="w14 w15 w16se w16cid w16 w16cex wp14">
   <w:endnote w:type="separator" w:id="-1">
     <w:p>
       <w:r>
@@ -2467,7 +2457,7 @@
 </file>
 
 <file path=word/footer1.xml><?xml version="1.0" encoding="utf-8"?>
-<w:ftr xmlns:wpc="http://schemas.microsoft.com/office/word/2010/wordprocessingCanvas" xmlns:cx="http://schemas.microsoft.com/office/drawing/2014/chartex" xmlns:cx1="http://schemas.microsoft.com/office/drawing/2015/9/8/chartex" xmlns:cx2="http://schemas.microsoft.com/office/drawing/2015/10/21/chartex" xmlns:cx3="http://schemas.microsoft.com/office/drawing/2016/5/9/chartex" xmlns:cx4="http://schemas.microsoft.com/office/drawing/2016/5/10/chartex" xmlns:cx5="http://schemas.microsoft.com/office/drawing/2016/5/11/chartex" xmlns:cx6="http://schemas.microsoft.com/office/drawing/2016/5/12/chartex" xmlns:cx7="http://schemas.microsoft.com/office/drawing/2016/5/13/chartex" xmlns:cx8="http://schemas.microsoft.com/office/drawing/2016/5/14/chartex" xmlns:mc="http://schemas.openxmlformats.org/markup-compatibility/2006" xmlns:aink="http://schemas.microsoft.com/office/drawing/2016/ink" xmlns:am3d="http://schemas.microsoft.com/office/drawing/2017/model3d" xmlns:o="urn:schemas-microsoft-com:office:office" xmlns:r="http://schemas.openxmlformats.org/officeDocument/2006/relationships" xmlns:m="http://schemas.openxmlformats.org/officeDocument/2006/math" xmlns:v="urn:schemas-microsoft-com:vml" xmlns:wp14="http://schemas.microsoft.com/office/word/2010/wordprocessingDrawing" xmlns:wp="http://schemas.openxmlformats.org/drawingml/2006/wordprocessingDrawing" xmlns:w10="urn:schemas-microsoft-com:office:word" xmlns:w="http://schemas.openxmlformats.org/wordprocessingml/2006/main" xmlns:w14="http://schemas.microsoft.com/office/word/2010/wordml" xmlns:w15="http://schemas.microsoft.com/office/word/2012/wordml" xmlns:w16cid="http://schemas.microsoft.com/office/word/2016/wordml/cid" xmlns:w16se="http://schemas.microsoft.com/office/word/2015/wordml/symex" xmlns:wpg="http://schemas.microsoft.com/office/word/2010/wordprocessingGroup" xmlns:wpi="http://schemas.microsoft.com/office/word/2010/wordprocessingInk" xmlns:wne="http://schemas.microsoft.com/office/word/2006/wordml" xmlns:wps="http://schemas.microsoft.com/office/word/2010/wordprocessingShape" mc:Ignorable="w14 w15 w16se w16cid wp14">
+<w:ftr xmlns:wpc="http://schemas.microsoft.com/office/word/2010/wordprocessingCanvas" xmlns:cx="http://schemas.microsoft.com/office/drawing/2014/chartex" xmlns:cx1="http://schemas.microsoft.com/office/drawing/2015/9/8/chartex" xmlns:cx2="http://schemas.microsoft.com/office/drawing/2015/10/21/chartex" xmlns:cx3="http://schemas.microsoft.com/office/drawing/2016/5/9/chartex" xmlns:cx4="http://schemas.microsoft.com/office/drawing/2016/5/10/chartex" xmlns:cx5="http://schemas.microsoft.com/office/drawing/2016/5/11/chartex" xmlns:cx6="http://schemas.microsoft.com/office/drawing/2016/5/12/chartex" xmlns:cx7="http://schemas.microsoft.com/office/drawing/2016/5/13/chartex" xmlns:cx8="http://schemas.microsoft.com/office/drawing/2016/5/14/chartex" xmlns:mc="http://schemas.openxmlformats.org/markup-compatibility/2006" xmlns:aink="http://schemas.microsoft.com/office/drawing/2016/ink" xmlns:am3d="http://schemas.microsoft.com/office/drawing/2017/model3d" xmlns:o="urn:schemas-microsoft-com:office:office" xmlns:r="http://schemas.openxmlformats.org/officeDocument/2006/relationships" xmlns:m="http://schemas.openxmlformats.org/officeDocument/2006/math" xmlns:v="urn:schemas-microsoft-com:vml" xmlns:wp14="http://schemas.microsoft.com/office/word/2010/wordprocessingDrawing" xmlns:wp="http://schemas.openxmlformats.org/drawingml/2006/wordprocessingDrawing" xmlns:w10="urn:schemas-microsoft-com:office:word" xmlns:w="http://schemas.openxmlformats.org/wordprocessingml/2006/main" xmlns:w14="http://schemas.microsoft.com/office/word/2010/wordml" xmlns:w15="http://schemas.microsoft.com/office/word/2012/wordml" xmlns:w16cex="http://schemas.microsoft.com/office/word/2018/wordml/cex" xmlns:w16cid="http://schemas.microsoft.com/office/word/2016/wordml/cid" xmlns:w16="http://schemas.microsoft.com/office/word/2018/wordml" xmlns:w16se="http://schemas.microsoft.com/office/word/2015/wordml/symex" xmlns:wpg="http://schemas.microsoft.com/office/word/2010/wordprocessingGroup" xmlns:wpi="http://schemas.microsoft.com/office/word/2010/wordprocessingInk" xmlns:wne="http://schemas.microsoft.com/office/word/2006/wordml" xmlns:wps="http://schemas.microsoft.com/office/word/2010/wordprocessingShape" mc:Ignorable="w14 w15 w16se w16cid w16 w16cex wp14">
   <w:p>
     <w:pPr>
       <w:pStyle w:val="Footer"/>
@@ -2524,7 +2514,7 @@
 </file>
 
 <file path=word/footnotes.xml><?xml version="1.0" encoding="utf-8"?>
-<w:footnotes xmlns:wpc="http://schemas.microsoft.com/office/word/2010/wordprocessingCanvas" xmlns:cx="http://schemas.microsoft.com/office/drawing/2014/chartex" xmlns:cx1="http://schemas.microsoft.com/office/drawing/2015/9/8/chartex" xmlns:cx2="http://schemas.microsoft.com/office/drawing/2015/10/21/chartex" xmlns:cx3="http://schemas.microsoft.com/office/drawing/2016/5/9/chartex" xmlns:cx4="http://schemas.microsoft.com/office/drawing/2016/5/10/chartex" xmlns:cx5="http://schemas.microsoft.com/office/drawing/2016/5/11/chartex" xmlns:cx6="http://schemas.microsoft.com/office/drawing/2016/5/12/chartex" xmlns:cx7="http://schemas.microsoft.com/office/drawing/2016/5/13/chartex" xmlns:cx8="http://schemas.microsoft.com/office/drawing/2016/5/14/chartex" xmlns:mc="http://schemas.openxmlformats.org/markup-compatibility/2006" xmlns:aink="http://schemas.microsoft.com/office/drawing/2016/ink" xmlns:am3d="http://schemas.microsoft.com/office/drawing/2017/model3d" xmlns:o="urn:schemas-microsoft-com:office:office" xmlns:r="http://schemas.openxmlformats.org/officeDocument/2006/relationships" xmlns:m="http://schemas.openxmlformats.org/officeDocument/2006/math" xmlns:v="urn:schemas-microsoft-com:vml" xmlns:wp14="http://schemas.microsoft.com/office/word/2010/wordprocessingDrawing" xmlns:wp="http://schemas.openxmlformats.org/drawingml/2006/wordprocessingDrawing" xmlns:w10="urn:schemas-microsoft-com:office:word" xmlns:w="http://schemas.openxmlformats.org/wordprocessingml/2006/main" xmlns:w14="http://schemas.microsoft.com/office/word/2010/wordml" xmlns:w15="http://schemas.microsoft.com/office/word/2012/wordml" xmlns:w16cid="http://schemas.microsoft.com/office/word/2016/wordml/cid" xmlns:w16se="http://schemas.microsoft.com/office/word/2015/wordml/symex" xmlns:wpg="http://schemas.microsoft.com/office/word/2010/wordprocessingGroup" xmlns:wpi="http://schemas.microsoft.com/office/word/2010/wordprocessingInk" xmlns:wne="http://schemas.microsoft.com/office/word/2006/wordml" xmlns:wps="http://schemas.microsoft.com/office/word/2010/wordprocessingShape" mc:Ignorable="w14 w15 w16se w16cid wp14">
+<w:footnotes xmlns:wpc="http://schemas.microsoft.com/office/word/2010/wordprocessingCanvas" xmlns:cx="http://schemas.microsoft.com/office/drawing/2014/chartex" xmlns:cx1="http://schemas.microsoft.com/office/drawing/2015/9/8/chartex" xmlns:cx2="http://schemas.microsoft.com/office/drawing/2015/10/21/chartex" xmlns:cx3="http://schemas.microsoft.com/office/drawing/2016/5/9/chartex" xmlns:cx4="http://schemas.microsoft.com/office/drawing/2016/5/10/chartex" xmlns:cx5="http://schemas.microsoft.com/office/drawing/2016/5/11/chartex" xmlns:cx6="http://schemas.microsoft.com/office/drawing/2016/5/12/chartex" xmlns:cx7="http://schemas.microsoft.com/office/drawing/2016/5/13/chartex" xmlns:cx8="http://schemas.microsoft.com/office/drawing/2016/5/14/chartex" xmlns:mc="http://schemas.openxmlformats.org/markup-compatibility/2006" xmlns:aink="http://schemas.microsoft.com/office/drawing/2016/ink" xmlns:am3d="http://schemas.microsoft.com/office/drawing/2017/model3d" xmlns:o="urn:schemas-microsoft-com:office:office" xmlns:r="http://schemas.openxmlformats.org/officeDocument/2006/relationships" xmlns:m="http://schemas.openxmlformats.org/officeDocument/2006/math" xmlns:v="urn:schemas-microsoft-com:vml" xmlns:wp14="http://schemas.microsoft.com/office/word/2010/wordprocessingDrawing" xmlns:wp="http://schemas.openxmlformats.org/drawingml/2006/wordprocessingDrawing" xmlns:w10="urn:schemas-microsoft-com:office:word" xmlns:w="http://schemas.openxmlformats.org/wordprocessingml/2006/main" xmlns:w14="http://schemas.microsoft.com/office/word/2010/wordml" xmlns:w15="http://schemas.microsoft.com/office/word/2012/wordml" xmlns:w16cex="http://schemas.microsoft.com/office/word/2018/wordml/cex" xmlns:w16cid="http://schemas.microsoft.com/office/word/2016/wordml/cid" xmlns:w16="http://schemas.microsoft.com/office/word/2018/wordml" xmlns:w16se="http://schemas.microsoft.com/office/word/2015/wordml/symex" xmlns:wpg="http://schemas.microsoft.com/office/word/2010/wordprocessingGroup" xmlns:wpi="http://schemas.microsoft.com/office/word/2010/wordprocessingInk" xmlns:wne="http://schemas.microsoft.com/office/word/2006/wordml" xmlns:wps="http://schemas.microsoft.com/office/word/2010/wordprocessingShape" mc:Ignorable="w14 w15 w16se w16cid w16 w16cex wp14">
   <w:footnote w:type="separator" w:id="-1">
     <w:p>
       <w:r>
@@ -2543,7 +2533,7 @@
 </file>
 
 <file path=word/header1.xml><?xml version="1.0" encoding="utf-8"?>
-<w:hdr xmlns:wpc="http://schemas.microsoft.com/office/word/2010/wordprocessingCanvas" xmlns:cx="http://schemas.microsoft.com/office/drawing/2014/chartex" xmlns:cx1="http://schemas.microsoft.com/office/drawing/2015/9/8/chartex" xmlns:cx2="http://schemas.microsoft.com/office/drawing/2015/10/21/chartex" xmlns:cx3="http://schemas.microsoft.com/office/drawing/2016/5/9/chartex" xmlns:cx4="http://schemas.microsoft.com/office/drawing/2016/5/10/chartex" xmlns:cx5="http://schemas.microsoft.com/office/drawing/2016/5/11/chartex" xmlns:cx6="http://schemas.microsoft.com/office/drawing/2016/5/12/chartex" xmlns:cx7="http://schemas.microsoft.com/office/drawing/2016/5/13/chartex" xmlns:cx8="http://schemas.microsoft.com/office/drawing/2016/5/14/chartex" xmlns:mc="http://schemas.openxmlformats.org/markup-compatibility/2006" xmlns:aink="http://schemas.microsoft.com/office/drawing/2016/ink" xmlns:am3d="http://schemas.microsoft.com/office/drawing/2017/model3d" xmlns:o="urn:schemas-microsoft-com:office:office" xmlns:r="http://schemas.openxmlformats.org/officeDocument/2006/relationships" xmlns:m="http://schemas.openxmlformats.org/officeDocument/2006/math" xmlns:v="urn:schemas-microsoft-com:vml" xmlns:wp14="http://schemas.microsoft.com/office/word/2010/wordprocessingDrawing" xmlns:wp="http://schemas.openxmlformats.org/drawingml/2006/wordprocessingDrawing" xmlns:w10="urn:schemas-microsoft-com:office:word" xmlns:w="http://schemas.openxmlformats.org/wordprocessingml/2006/main" xmlns:w14="http://schemas.microsoft.com/office/word/2010/wordml" xmlns:w15="http://schemas.microsoft.com/office/word/2012/wordml" xmlns:w16cid="http://schemas.microsoft.com/office/word/2016/wordml/cid" xmlns:w16se="http://schemas.microsoft.com/office/word/2015/wordml/symex" xmlns:wpg="http://schemas.microsoft.com/office/word/2010/wordprocessingGroup" xmlns:wpi="http://schemas.microsoft.com/office/word/2010/wordprocessingInk" xmlns:wne="http://schemas.microsoft.com/office/word/2006/wordml" xmlns:wps="http://schemas.microsoft.com/office/word/2010/wordprocessingShape" mc:Ignorable="w14 w15 w16se w16cid wp14">
+<w:hdr xmlns:wpc="http://schemas.microsoft.com/office/word/2010/wordprocessingCanvas" xmlns:cx="http://schemas.microsoft.com/office/drawing/2014/chartex" xmlns:cx1="http://schemas.microsoft.com/office/drawing/2015/9/8/chartex" xmlns:cx2="http://schemas.microsoft.com/office/drawing/2015/10/21/chartex" xmlns:cx3="http://schemas.microsoft.com/office/drawing/2016/5/9/chartex" xmlns:cx4="http://schemas.microsoft.com/office/drawing/2016/5/10/chartex" xmlns:cx5="http://schemas.microsoft.com/office/drawing/2016/5/11/chartex" xmlns:cx6="http://schemas.microsoft.com/office/drawing/2016/5/12/chartex" xmlns:cx7="http://schemas.microsoft.com/office/drawing/2016/5/13/chartex" xmlns:cx8="http://schemas.microsoft.com/office/drawing/2016/5/14/chartex" xmlns:mc="http://schemas.openxmlformats.org/markup-compatibility/2006" xmlns:aink="http://schemas.microsoft.com/office/drawing/2016/ink" xmlns:am3d="http://schemas.microsoft.com/office/drawing/2017/model3d" xmlns:o="urn:schemas-microsoft-com:office:office" xmlns:r="http://schemas.openxmlformats.org/officeDocument/2006/relationships" xmlns:m="http://schemas.openxmlformats.org/officeDocument/2006/math" xmlns:v="urn:schemas-microsoft-com:vml" xmlns:wp14="http://schemas.microsoft.com/office/word/2010/wordprocessingDrawing" xmlns:wp="http://schemas.openxmlformats.org/drawingml/2006/wordprocessingDrawing" xmlns:w10="urn:schemas-microsoft-com:office:word" xmlns:w="http://schemas.openxmlformats.org/wordprocessingml/2006/main" xmlns:w14="http://schemas.microsoft.com/office/word/2010/wordml" xmlns:w15="http://schemas.microsoft.com/office/word/2012/wordml" xmlns:w16cex="http://schemas.microsoft.com/office/word/2018/wordml/cex" xmlns:w16cid="http://schemas.microsoft.com/office/word/2016/wordml/cid" xmlns:w16="http://schemas.microsoft.com/office/word/2018/wordml" xmlns:w16se="http://schemas.microsoft.com/office/word/2015/wordml/symex" xmlns:wpg="http://schemas.microsoft.com/office/word/2010/wordprocessingGroup" xmlns:wpi="http://schemas.microsoft.com/office/word/2010/wordprocessingInk" xmlns:wne="http://schemas.microsoft.com/office/word/2006/wordml" xmlns:wps="http://schemas.microsoft.com/office/word/2010/wordprocessingShape" mc:Ignorable="w14 w15 w16se w16cid w16 w16cex wp14">
   <w:p>
     <w:pPr>
       <w:pStyle w:val="Header"/>
@@ -2570,7 +2560,7 @@
 </file>
 
 <file path=word/header2.xml><?xml version="1.0" encoding="utf-8"?>
-<w:hdr xmlns:wpc="http://schemas.microsoft.com/office/word/2010/wordprocessingCanvas" xmlns:cx="http://schemas.microsoft.com/office/drawing/2014/chartex" xmlns:cx1="http://schemas.microsoft.com/office/drawing/2015/9/8/chartex" xmlns:cx2="http://schemas.microsoft.com/office/drawing/2015/10/21/chartex" xmlns:cx3="http://schemas.microsoft.com/office/drawing/2016/5/9/chartex" xmlns:cx4="http://schemas.microsoft.com/office/drawing/2016/5/10/chartex" xmlns:cx5="http://schemas.microsoft.com/office/drawing/2016/5/11/chartex" xmlns:cx6="http://schemas.microsoft.com/office/drawing/2016/5/12/chartex" xmlns:cx7="http://schemas.microsoft.com/office/drawing/2016/5/13/chartex" xmlns:cx8="http://schemas.microsoft.com/office/drawing/2016/5/14/chartex" xmlns:mc="http://schemas.openxmlformats.org/markup-compatibility/2006" xmlns:aink="http://schemas.microsoft.com/office/drawing/2016/ink" xmlns:am3d="http://schemas.microsoft.com/office/drawing/2017/model3d" xmlns:o="urn:schemas-microsoft-com:office:office" xmlns:r="http://schemas.openxmlformats.org/officeDocument/2006/relationships" xmlns:m="http://schemas.openxmlformats.org/officeDocument/2006/math" xmlns:v="urn:schemas-microsoft-com:vml" xmlns:wp14="http://schemas.microsoft.com/office/word/2010/wordprocessingDrawing" xmlns:wp="http://schemas.openxmlformats.org/drawingml/2006/wordprocessingDrawing" xmlns:w10="urn:schemas-microsoft-com:office:word" xmlns:w="http://schemas.openxmlformats.org/wordprocessingml/2006/main" xmlns:w14="http://schemas.microsoft.com/office/word/2010/wordml" xmlns:w15="http://schemas.microsoft.com/office/word/2012/wordml" xmlns:w16cid="http://schemas.microsoft.com/office/word/2016/wordml/cid" xmlns:w16se="http://schemas.microsoft.com/office/word/2015/wordml/symex" xmlns:wpg="http://schemas.microsoft.com/office/word/2010/wordprocessingGroup" xmlns:wpi="http://schemas.microsoft.com/office/word/2010/wordprocessingInk" xmlns:wne="http://schemas.microsoft.com/office/word/2006/wordml" xmlns:wps="http://schemas.microsoft.com/office/word/2010/wordprocessingShape" mc:Ignorable="w14 w15 w16se w16cid wp14">
+<w:hdr xmlns:wpc="http://schemas.microsoft.com/office/word/2010/wordprocessingCanvas" xmlns:cx="http://schemas.microsoft.com/office/drawing/2014/chartex" xmlns:cx1="http://schemas.microsoft.com/office/drawing/2015/9/8/chartex" xmlns:cx2="http://schemas.microsoft.com/office/drawing/2015/10/21/chartex" xmlns:cx3="http://schemas.microsoft.com/office/drawing/2016/5/9/chartex" xmlns:cx4="http://schemas.microsoft.com/office/drawing/2016/5/10/chartex" xmlns:cx5="http://schemas.microsoft.com/office/drawing/2016/5/11/chartex" xmlns:cx6="http://schemas.microsoft.com/office/drawing/2016/5/12/chartex" xmlns:cx7="http://schemas.microsoft.com/office/drawing/2016/5/13/chartex" xmlns:cx8="http://schemas.microsoft.com/office/drawing/2016/5/14/chartex" xmlns:mc="http://schemas.openxmlformats.org/markup-compatibility/2006" xmlns:aink="http://schemas.microsoft.com/office/drawing/2016/ink" xmlns:am3d="http://schemas.microsoft.com/office/drawing/2017/model3d" xmlns:o="urn:schemas-microsoft-com:office:office" xmlns:r="http://schemas.openxmlformats.org/officeDocument/2006/relationships" xmlns:m="http://schemas.openxmlformats.org/officeDocument/2006/math" xmlns:v="urn:schemas-microsoft-com:vml" xmlns:wp14="http://schemas.microsoft.com/office/word/2010/wordprocessingDrawing" xmlns:wp="http://schemas.openxmlformats.org/drawingml/2006/wordprocessingDrawing" xmlns:w10="urn:schemas-microsoft-com:office:word" xmlns:w="http://schemas.openxmlformats.org/wordprocessingml/2006/main" xmlns:w14="http://schemas.microsoft.com/office/word/2010/wordml" xmlns:w15="http://schemas.microsoft.com/office/word/2012/wordml" xmlns:w16cex="http://schemas.microsoft.com/office/word/2018/wordml/cex" xmlns:w16cid="http://schemas.microsoft.com/office/word/2016/wordml/cid" xmlns:w16="http://schemas.microsoft.com/office/word/2018/wordml" xmlns:w16se="http://schemas.microsoft.com/office/word/2015/wordml/symex" xmlns:wpg="http://schemas.microsoft.com/office/word/2010/wordprocessingGroup" xmlns:wpi="http://schemas.microsoft.com/office/word/2010/wordprocessingInk" xmlns:wne="http://schemas.microsoft.com/office/word/2006/wordml" xmlns:wps="http://schemas.microsoft.com/office/word/2010/wordprocessingShape" mc:Ignorable="w14 w15 w16se w16cid w16 w16cex wp14">
   <w:p>
     <w:pPr>
       <w:pStyle w:val="FreeForm"/>
@@ -2614,7 +2604,7 @@
 </file>
 
 <file path=word/header3.xml><?xml version="1.0" encoding="utf-8"?>
-<w:hdr xmlns:wpc="http://schemas.microsoft.com/office/word/2010/wordprocessingCanvas" xmlns:cx="http://schemas.microsoft.com/office/drawing/2014/chartex" xmlns:cx1="http://schemas.microsoft.com/office/drawing/2015/9/8/chartex" xmlns:cx2="http://schemas.microsoft.com/office/drawing/2015/10/21/chartex" xmlns:cx3="http://schemas.microsoft.com/office/drawing/2016/5/9/chartex" xmlns:cx4="http://schemas.microsoft.com/office/drawing/2016/5/10/chartex" xmlns:cx5="http://schemas.microsoft.com/office/drawing/2016/5/11/chartex" xmlns:cx6="http://schemas.microsoft.com/office/drawing/2016/5/12/chartex" xmlns:cx7="http://schemas.microsoft.com/office/drawing/2016/5/13/chartex" xmlns:cx8="http://schemas.microsoft.com/office/drawing/2016/5/14/chartex" xmlns:mc="http://schemas.openxmlformats.org/markup-compatibility/2006" xmlns:aink="http://schemas.microsoft.com/office/drawing/2016/ink" xmlns:am3d="http://schemas.microsoft.com/office/drawing/2017/model3d" xmlns:o="urn:schemas-microsoft-com:office:office" xmlns:r="http://schemas.openxmlformats.org/officeDocument/2006/relationships" xmlns:m="http://schemas.openxmlformats.org/officeDocument/2006/math" xmlns:v="urn:schemas-microsoft-com:vml" xmlns:wp14="http://schemas.microsoft.com/office/word/2010/wordprocessingDrawing" xmlns:wp="http://schemas.openxmlformats.org/drawingml/2006/wordprocessingDrawing" xmlns:w10="urn:schemas-microsoft-com:office:word" xmlns:w="http://schemas.openxmlformats.org/wordprocessingml/2006/main" xmlns:w14="http://schemas.microsoft.com/office/word/2010/wordml" xmlns:w15="http://schemas.microsoft.com/office/word/2012/wordml" xmlns:w16cid="http://schemas.microsoft.com/office/word/2016/wordml/cid" xmlns:w16se="http://schemas.microsoft.com/office/word/2015/wordml/symex" xmlns:wpg="http://schemas.microsoft.com/office/word/2010/wordprocessingGroup" xmlns:wpi="http://schemas.microsoft.com/office/word/2010/wordprocessingInk" xmlns:wne="http://schemas.microsoft.com/office/word/2006/wordml" xmlns:wps="http://schemas.microsoft.com/office/word/2010/wordprocessingShape" mc:Ignorable="w14 w15 w16se w16cid wp14">
+<w:hdr xmlns:wpc="http://schemas.microsoft.com/office/word/2010/wordprocessingCanvas" xmlns:cx="http://schemas.microsoft.com/office/drawing/2014/chartex" xmlns:cx1="http://schemas.microsoft.com/office/drawing/2015/9/8/chartex" xmlns:cx2="http://schemas.microsoft.com/office/drawing/2015/10/21/chartex" xmlns:cx3="http://schemas.microsoft.com/office/drawing/2016/5/9/chartex" xmlns:cx4="http://schemas.microsoft.com/office/drawing/2016/5/10/chartex" xmlns:cx5="http://schemas.microsoft.com/office/drawing/2016/5/11/chartex" xmlns:cx6="http://schemas.microsoft.com/office/drawing/2016/5/12/chartex" xmlns:cx7="http://schemas.microsoft.com/office/drawing/2016/5/13/chartex" xmlns:cx8="http://schemas.microsoft.com/office/drawing/2016/5/14/chartex" xmlns:mc="http://schemas.openxmlformats.org/markup-compatibility/2006" xmlns:aink="http://schemas.microsoft.com/office/drawing/2016/ink" xmlns:am3d="http://schemas.microsoft.com/office/drawing/2017/model3d" xmlns:o="urn:schemas-microsoft-com:office:office" xmlns:r="http://schemas.openxmlformats.org/officeDocument/2006/relationships" xmlns:m="http://schemas.openxmlformats.org/officeDocument/2006/math" xmlns:v="urn:schemas-microsoft-com:vml" xmlns:wp14="http://schemas.microsoft.com/office/word/2010/wordprocessingDrawing" xmlns:wp="http://schemas.openxmlformats.org/drawingml/2006/wordprocessingDrawing" xmlns:w10="urn:schemas-microsoft-com:office:word" xmlns:w="http://schemas.openxmlformats.org/wordprocessingml/2006/main" xmlns:w14="http://schemas.microsoft.com/office/word/2010/wordml" xmlns:w15="http://schemas.microsoft.com/office/word/2012/wordml" xmlns:w16cex="http://schemas.microsoft.com/office/word/2018/wordml/cex" xmlns:w16cid="http://schemas.microsoft.com/office/word/2016/wordml/cid" xmlns:w16="http://schemas.microsoft.com/office/word/2018/wordml" xmlns:w16se="http://schemas.microsoft.com/office/word/2015/wordml/symex" xmlns:wpg="http://schemas.microsoft.com/office/word/2010/wordprocessingGroup" xmlns:wpi="http://schemas.microsoft.com/office/word/2010/wordprocessingInk" xmlns:wne="http://schemas.microsoft.com/office/word/2006/wordml" xmlns:wps="http://schemas.microsoft.com/office/word/2010/wordprocessingShape" mc:Ignorable="w14 w15 w16se w16cid w16 w16cex wp14">
   <w:tbl>
     <w:tblPr>
       <w:tblStyle w:val="TableGrid"/>
@@ -2797,7 +2787,7 @@
               <w:color w:val="000000" w:themeColor="text1"/>
               <w:sz w:val="20"/>
             </w:rPr>
-            <w:t xml:space="preserve">(908) </w:t>
+            <w:t>(</w:t>
           </w:r>
           <w:r>
             <w:rPr>
@@ -2805,7 +2795,23 @@
               <w:color w:val="000000" w:themeColor="text1"/>
               <w:sz w:val="20"/>
             </w:rPr>
-            <w:t>444</w:t>
+            <w:t>617</w:t>
+          </w:r>
+          <w:r>
+            <w:rPr>
+              <w:rFonts w:ascii="SF Compact Display" w:hAnsi="SF Compact Display"/>
+              <w:color w:val="000000" w:themeColor="text1"/>
+              <w:sz w:val="20"/>
+            </w:rPr>
+            <w:t xml:space="preserve">) </w:t>
+          </w:r>
+          <w:r>
+            <w:rPr>
+              <w:rFonts w:ascii="SF Compact Display" w:hAnsi="SF Compact Display"/>
+              <w:color w:val="000000" w:themeColor="text1"/>
+              <w:sz w:val="20"/>
+            </w:rPr>
+            <w:t>888</w:t>
           </w:r>
           <w:r>
             <w:rPr>
@@ -2821,7 +2827,7 @@
               <w:color w:val="000000" w:themeColor="text1"/>
               <w:sz w:val="20"/>
             </w:rPr>
-            <w:t>6655</w:t>
+            <w:t>3049</w:t>
           </w:r>
         </w:p>
       </w:tc>
@@ -3313,7 +3319,7 @@
 </file>
 
 <file path=word/numbering.xml><?xml version="1.0" encoding="utf-8"?>
-<w:numbering xmlns:wpc="http://schemas.microsoft.com/office/word/2010/wordprocessingCanvas" xmlns:cx="http://schemas.microsoft.com/office/drawing/2014/chartex" xmlns:cx1="http://schemas.microsoft.com/office/drawing/2015/9/8/chartex" xmlns:cx2="http://schemas.microsoft.com/office/drawing/2015/10/21/chartex" xmlns:cx3="http://schemas.microsoft.com/office/drawing/2016/5/9/chartex" xmlns:cx4="http://schemas.microsoft.com/office/drawing/2016/5/10/chartex" xmlns:cx5="http://schemas.microsoft.com/office/drawing/2016/5/11/chartex" xmlns:cx6="http://schemas.microsoft.com/office/drawing/2016/5/12/chartex" xmlns:cx7="http://schemas.microsoft.com/office/drawing/2016/5/13/chartex" xmlns:cx8="http://schemas.microsoft.com/office/drawing/2016/5/14/chartex" xmlns:mc="http://schemas.openxmlformats.org/markup-compatibility/2006" xmlns:aink="http://schemas.microsoft.com/office/drawing/2016/ink" xmlns:am3d="http://schemas.microsoft.com/office/drawing/2017/model3d" xmlns:o="urn:schemas-microsoft-com:office:office" xmlns:r="http://schemas.openxmlformats.org/officeDocument/2006/relationships" xmlns:m="http://schemas.openxmlformats.org/officeDocument/2006/math" xmlns:v="urn:schemas-microsoft-com:vml" xmlns:wp14="http://schemas.microsoft.com/office/word/2010/wordprocessingDrawing" xmlns:wp="http://schemas.openxmlformats.org/drawingml/2006/wordprocessingDrawing" xmlns:w10="urn:schemas-microsoft-com:office:word" xmlns:w="http://schemas.openxmlformats.org/wordprocessingml/2006/main" xmlns:w14="http://schemas.microsoft.com/office/word/2010/wordml" xmlns:w15="http://schemas.microsoft.com/office/word/2012/wordml" xmlns:w16cid="http://schemas.microsoft.com/office/word/2016/wordml/cid" xmlns:w16se="http://schemas.microsoft.com/office/word/2015/wordml/symex" xmlns:wpg="http://schemas.microsoft.com/office/word/2010/wordprocessingGroup" xmlns:wpi="http://schemas.microsoft.com/office/word/2010/wordprocessingInk" xmlns:wne="http://schemas.microsoft.com/office/word/2006/wordml" xmlns:wps="http://schemas.microsoft.com/office/word/2010/wordprocessingShape" mc:Ignorable="w14 w15 w16se w16cid wp14">
+<w:numbering xmlns:wpc="http://schemas.microsoft.com/office/word/2010/wordprocessingCanvas" xmlns:cx="http://schemas.microsoft.com/office/drawing/2014/chartex" xmlns:cx1="http://schemas.microsoft.com/office/drawing/2015/9/8/chartex" xmlns:cx2="http://schemas.microsoft.com/office/drawing/2015/10/21/chartex" xmlns:cx3="http://schemas.microsoft.com/office/drawing/2016/5/9/chartex" xmlns:cx4="http://schemas.microsoft.com/office/drawing/2016/5/10/chartex" xmlns:cx5="http://schemas.microsoft.com/office/drawing/2016/5/11/chartex" xmlns:cx6="http://schemas.microsoft.com/office/drawing/2016/5/12/chartex" xmlns:cx7="http://schemas.microsoft.com/office/drawing/2016/5/13/chartex" xmlns:cx8="http://schemas.microsoft.com/office/drawing/2016/5/14/chartex" xmlns:mc="http://schemas.openxmlformats.org/markup-compatibility/2006" xmlns:aink="http://schemas.microsoft.com/office/drawing/2016/ink" xmlns:am3d="http://schemas.microsoft.com/office/drawing/2017/model3d" xmlns:o="urn:schemas-microsoft-com:office:office" xmlns:r="http://schemas.openxmlformats.org/officeDocument/2006/relationships" xmlns:m="http://schemas.openxmlformats.org/officeDocument/2006/math" xmlns:v="urn:schemas-microsoft-com:vml" xmlns:wp14="http://schemas.microsoft.com/office/word/2010/wordprocessingDrawing" xmlns:wp="http://schemas.openxmlformats.org/drawingml/2006/wordprocessingDrawing" xmlns:w10="urn:schemas-microsoft-com:office:word" xmlns:w="http://schemas.openxmlformats.org/wordprocessingml/2006/main" xmlns:w14="http://schemas.microsoft.com/office/word/2010/wordml" xmlns:w15="http://schemas.microsoft.com/office/word/2012/wordml" xmlns:w16cex="http://schemas.microsoft.com/office/word/2018/wordml/cex" xmlns:w16cid="http://schemas.microsoft.com/office/word/2016/wordml/cid" xmlns:w16="http://schemas.microsoft.com/office/word/2018/wordml" xmlns:w16se="http://schemas.microsoft.com/office/word/2015/wordml/symex" xmlns:wpg="http://schemas.microsoft.com/office/word/2010/wordprocessingGroup" xmlns:wpi="http://schemas.microsoft.com/office/word/2010/wordprocessingInk" xmlns:wne="http://schemas.microsoft.com/office/word/2006/wordml" xmlns:wps="http://schemas.microsoft.com/office/word/2010/wordprocessingShape" mc:Ignorable="w14 w15 w16se w16cid w16 w16cex wp14">
   <w:abstractNum w:abstractNumId="0" w15:restartNumberingAfterBreak="0">
     <w:nsid w:val="00000001"/>
     <w:multiLevelType w:val="multilevel"/>
@@ -5703,7 +5709,7 @@
 </file>
 
 <file path=word/styles.xml><?xml version="1.0" encoding="utf-8"?>
-<w:styles xmlns:mc="http://schemas.openxmlformats.org/markup-compatibility/2006" xmlns:r="http://schemas.openxmlformats.org/officeDocument/2006/relationships" xmlns:w="http://schemas.openxmlformats.org/wordprocessingml/2006/main" xmlns:w14="http://schemas.microsoft.com/office/word/2010/wordml" xmlns:w15="http://schemas.microsoft.com/office/word/2012/wordml" xmlns:w16cid="http://schemas.microsoft.com/office/word/2016/wordml/cid" xmlns:w16se="http://schemas.microsoft.com/office/word/2015/wordml/symex" mc:Ignorable="w14 w15 w16se w16cid">
+<w:styles xmlns:mc="http://schemas.openxmlformats.org/markup-compatibility/2006" xmlns:r="http://schemas.openxmlformats.org/officeDocument/2006/relationships" xmlns:w="http://schemas.openxmlformats.org/wordprocessingml/2006/main" xmlns:w14="http://schemas.microsoft.com/office/word/2010/wordml" xmlns:w15="http://schemas.microsoft.com/office/word/2012/wordml" xmlns:w16cex="http://schemas.microsoft.com/office/word/2018/wordml/cex" xmlns:w16cid="http://schemas.microsoft.com/office/word/2016/wordml/cid" xmlns:w16="http://schemas.microsoft.com/office/word/2018/wordml" xmlns:w16se="http://schemas.microsoft.com/office/word/2015/wordml/symex" mc:Ignorable="w14 w15 w16se w16cid w16 w16cex">
   <w:docDefaults>
     <w:rPrDefault>
       <w:rPr>
@@ -5715,7 +5721,7 @@
     </w:rPrDefault>
     <w:pPrDefault/>
   </w:docDefaults>
-  <w:latentStyles w:defLockedState="0" w:defUIPriority="0" w:defSemiHidden="0" w:defUnhideWhenUsed="0" w:defQFormat="0" w:count="375">
+  <w:latentStyles w:defLockedState="0" w:defUIPriority="0" w:defSemiHidden="0" w:defUnhideWhenUsed="0" w:defQFormat="0" w:count="376">
     <w:lsdException w:name="Normal" w:locked="1" w:qFormat="1"/>
     <w:lsdException w:name="heading 1" w:locked="1" w:qFormat="1"/>
     <w:lsdException w:name="heading 2" w:locked="1" w:semiHidden="1" w:unhideWhenUsed="1" w:qFormat="1"/>
@@ -5820,8 +5826,8 @@
     <w:lsdException w:name="HTML Preformatted" w:locked="1"/>
     <w:lsdException w:name="HTML Sample" w:locked="1"/>
     <w:lsdException w:name="HTML Typewriter" w:locked="1" w:semiHidden="1" w:unhideWhenUsed="1"/>
-    <w:lsdException w:name="HTML Variable" w:locked="1"/>
-    <w:lsdException w:name="Normal Table" w:locked="1" w:semiHidden="1" w:unhideWhenUsed="1"/>
+    <w:lsdException w:name="HTML Variable" w:locked="1" w:semiHidden="1" w:unhideWhenUsed="1"/>
+    <w:lsdException w:name="Normal Table" w:locked="1"/>
     <w:lsdException w:name="annotation subject" w:locked="1"/>
     <w:lsdException w:name="No List" w:locked="1"/>
     <w:lsdException w:name="Outline List 1" w:locked="1"/>
@@ -5868,10 +5874,10 @@
     <w:lsdException w:name="Table Subtle 2" w:locked="1" w:semiHidden="1" w:unhideWhenUsed="1"/>
     <w:lsdException w:name="Table Web 1" w:locked="1" w:semiHidden="1" w:unhideWhenUsed="1"/>
     <w:lsdException w:name="Table Web 2" w:locked="1" w:semiHidden="1" w:unhideWhenUsed="1"/>
-    <w:lsdException w:name="Table Web 3" w:locked="1" w:semiHidden="1" w:unhideWhenUsed="1"/>
+    <w:lsdException w:name="Table Web 3" w:locked="1"/>
     <w:lsdException w:name="Balloon Text" w:locked="1" w:semiHidden="1" w:unhideWhenUsed="1"/>
     <w:lsdException w:name="Table Grid" w:locked="1"/>
-    <w:lsdException w:name="Table Theme" w:locked="1" w:semiHidden="1" w:unhideWhenUsed="1"/>
+    <w:lsdException w:name="Table Theme" w:locked="1"/>
     <w:lsdException w:name="Placeholder Text" w:semiHidden="1" w:uiPriority="99"/>
     <w:lsdException w:name="No Spacing" w:uiPriority="1" w:qFormat="1"/>
     <w:lsdException w:name="Light Shading" w:uiPriority="60"/>
@@ -6089,6 +6095,7 @@
     <w:lsdException w:name="List Table 7 Colorful Accent 6" w:uiPriority="52"/>
     <w:lsdException w:name="Mention" w:semiHidden="1" w:uiPriority="99" w:unhideWhenUsed="1"/>
     <w:lsdException w:name="Smart Hyperlink" w:semiHidden="1" w:uiPriority="99" w:unhideWhenUsed="1"/>
+    <w:lsdException w:name="Smart Link" w:semiHidden="1" w:uiPriority="99" w:unhideWhenUsed="1"/>
   </w:latentStyles>
   <w:style w:type="paragraph" w:default="1" w:styleId="Normal">
     <w:name w:val="Normal"/>

</xml_diff>